<commit_message>
continued work on final year documentation
</commit_message>
<xml_diff>
--- a/FinalYearDocuments/FinalYearDocumentation/InterimReport/Part1/Part1.docx
+++ b/FinalYearDocuments/FinalYearDocumentation/InterimReport/Part1/Part1.docx
@@ -543,25 +543,7 @@
           <w:sz w:val="20"/>
           <w:szCs w:val="20"/>
         </w:rPr>
-        <w:t>Nutrient and Diet Manager Application (</w:t>
-      </w:r>
-      <w:proofErr w:type="spellStart"/>
-      <w:r>
-        <w:rPr>
-          <w:rFonts w:ascii="Arial" w:hAnsi="Arial" w:cs="Arial"/>
-          <w:sz w:val="20"/>
-          <w:szCs w:val="20"/>
-        </w:rPr>
-        <w:t>NaDMA</w:t>
-      </w:r>
-      <w:proofErr w:type="spellEnd"/>
-      <w:r>
-        <w:rPr>
-          <w:rFonts w:ascii="Arial" w:hAnsi="Arial" w:cs="Arial"/>
-          <w:sz w:val="20"/>
-          <w:szCs w:val="20"/>
-        </w:rPr>
-        <w:t>) is a</w:t>
+        <w:t>Nutrient and Diet Manager Application (NDMA) is a</w:t>
       </w:r>
       <w:r>
         <w:rPr>
@@ -942,10 +924,7 @@
         <w:pStyle w:val="Heading2"/>
       </w:pPr>
       <w:r>
-        <w:t xml:space="preserve">1.4 </w:t>
-      </w:r>
-      <w:r>
-        <w:t xml:space="preserve">Project Requirements: </w:t>
+        <w:t xml:space="preserve">1.4 Project Requirements: </w:t>
       </w:r>
     </w:p>
     <w:p>
@@ -992,7 +971,21 @@
         <w:spacing w:before="240"/>
       </w:pPr>
       <w:r>
-        <w:t xml:space="preserve">Enda Deane (End) is a 22-year-old white male student who is currently undergoing a college degree in computer science. Aspiring to be a game engineer, Enda has been a vegetarian for eight years and switching due to a dislike in taste in processed products. Enda has both dyslexia and dyspraxia condition as disabilities. Some of the personal interests involve either individual or social activities associated with art and games. </w:t>
+        <w:t>User 1</w:t>
+      </w:r>
+      <w:r>
+        <w:t xml:space="preserve"> is a 22-year-old white male student who is currently undergoing a college degree in computer science. Aspiring to be a game engineer, </w:t>
+      </w:r>
+      <w:r>
+        <w:t>1</w:t>
+      </w:r>
+      <w:r>
+        <w:t xml:space="preserve"> has been a vegetarian for eight years and switching due to a dislike in taste in processed products. </w:t>
+      </w:r>
+      <w:bookmarkStart w:id="6" w:name="_GoBack"/>
+      <w:bookmarkEnd w:id="6"/>
+      <w:r>
+        <w:t xml:space="preserve">Some of the personal interests involve either individual or social activities associated with art and games. </w:t>
       </w:r>
     </w:p>
     <w:p>
@@ -1367,14 +1360,12 @@
                 <w:color w:val="FFFFFF" w:themeColor="background1"/>
               </w:rPr>
             </w:pPr>
-            <w:proofErr w:type="spellStart"/>
-            <w:r>
-              <w:rPr>
-                <w:color w:val="FFFFFF" w:themeColor="background1"/>
-              </w:rPr>
-              <w:t>Mandortaory</w:t>
-            </w:r>
-            <w:proofErr w:type="spellEnd"/>
+            <w:r>
+              <w:rPr>
+                <w:color w:val="FFFFFF" w:themeColor="background1"/>
+              </w:rPr>
+              <w:t>Mandatory</w:t>
+            </w:r>
             <w:r>
               <w:rPr>
                 <w:color w:val="FFFFFF" w:themeColor="background1"/>
@@ -1453,19 +1444,11 @@
                 <w:color w:val="FFFFFF" w:themeColor="background1"/>
               </w:rPr>
             </w:pPr>
-            <w:proofErr w:type="spellStart"/>
-            <w:r>
-              <w:rPr>
-                <w:color w:val="FFFFFF" w:themeColor="background1"/>
-              </w:rPr>
-              <w:t>Mandortaory</w:t>
-            </w:r>
-            <w:proofErr w:type="spellEnd"/>
-            <w:r>
-              <w:rPr>
-                <w:color w:val="FFFFFF" w:themeColor="background1"/>
-              </w:rPr>
-              <w:t xml:space="preserve"> </w:t>
+            <w:r>
+              <w:rPr>
+                <w:color w:val="FFFFFF" w:themeColor="background1"/>
+              </w:rPr>
+              <w:t>Mandatory</w:t>
             </w:r>
           </w:p>
         </w:tc>
@@ -1539,19 +1522,11 @@
                 <w:color w:val="FFFFFF" w:themeColor="background1"/>
               </w:rPr>
             </w:pPr>
-            <w:proofErr w:type="spellStart"/>
-            <w:r>
-              <w:rPr>
-                <w:color w:val="FFFFFF" w:themeColor="background1"/>
-              </w:rPr>
-              <w:t>Mandortaory</w:t>
-            </w:r>
-            <w:proofErr w:type="spellEnd"/>
-            <w:r>
-              <w:rPr>
-                <w:color w:val="FFFFFF" w:themeColor="background1"/>
-              </w:rPr>
-              <w:t xml:space="preserve"> </w:t>
+            <w:r>
+              <w:rPr>
+                <w:color w:val="FFFFFF" w:themeColor="background1"/>
+              </w:rPr>
+              <w:t>Mandatory</w:t>
             </w:r>
           </w:p>
         </w:tc>
@@ -1625,19 +1600,11 @@
                 <w:color w:val="FFFFFF" w:themeColor="background1"/>
               </w:rPr>
             </w:pPr>
-            <w:proofErr w:type="spellStart"/>
-            <w:r>
-              <w:rPr>
-                <w:color w:val="FFFFFF" w:themeColor="background1"/>
-              </w:rPr>
-              <w:t>Mandortaory</w:t>
-            </w:r>
-            <w:proofErr w:type="spellEnd"/>
-            <w:r>
-              <w:rPr>
-                <w:color w:val="FFFFFF" w:themeColor="background1"/>
-              </w:rPr>
-              <w:t xml:space="preserve"> </w:t>
+            <w:r>
+              <w:rPr>
+                <w:color w:val="FFFFFF" w:themeColor="background1"/>
+              </w:rPr>
+              <w:t>Mandatory</w:t>
             </w:r>
           </w:p>
         </w:tc>
@@ -1714,19 +1681,11 @@
                 <w:color w:val="FFFFFF" w:themeColor="background1"/>
               </w:rPr>
             </w:pPr>
-            <w:proofErr w:type="spellStart"/>
-            <w:r>
-              <w:rPr>
-                <w:color w:val="FFFFFF" w:themeColor="background1"/>
-              </w:rPr>
-              <w:t>Mandortaory</w:t>
-            </w:r>
-            <w:proofErr w:type="spellEnd"/>
-            <w:r>
-              <w:rPr>
-                <w:color w:val="FFFFFF" w:themeColor="background1"/>
-              </w:rPr>
-              <w:t xml:space="preserve"> </w:t>
+            <w:r>
+              <w:rPr>
+                <w:color w:val="FFFFFF" w:themeColor="background1"/>
+              </w:rPr>
+              <w:t>Mandatory</w:t>
             </w:r>
           </w:p>
         </w:tc>
@@ -1846,14 +1805,12 @@
                 <w:color w:val="FFFFFF" w:themeColor="background1"/>
               </w:rPr>
             </w:pPr>
-            <w:proofErr w:type="spellStart"/>
-            <w:r>
-              <w:rPr>
-                <w:color w:val="FFFFFF" w:themeColor="background1"/>
-              </w:rPr>
-              <w:t>Mandortaory</w:t>
-            </w:r>
-            <w:proofErr w:type="spellEnd"/>
+            <w:r>
+              <w:rPr>
+                <w:color w:val="FFFFFF" w:themeColor="background1"/>
+              </w:rPr>
+              <w:t>Mandatory</w:t>
+            </w:r>
           </w:p>
         </w:tc>
       </w:tr>
@@ -1926,14 +1883,12 @@
                 <w:color w:val="FFFFFF" w:themeColor="background1"/>
               </w:rPr>
             </w:pPr>
-            <w:proofErr w:type="spellStart"/>
-            <w:r>
-              <w:rPr>
-                <w:color w:val="FFFFFF" w:themeColor="background1"/>
-              </w:rPr>
-              <w:t>Mandortaory</w:t>
-            </w:r>
-            <w:proofErr w:type="spellEnd"/>
+            <w:r>
+              <w:rPr>
+                <w:color w:val="FFFFFF" w:themeColor="background1"/>
+              </w:rPr>
+              <w:t>Mandatory</w:t>
+            </w:r>
           </w:p>
         </w:tc>
       </w:tr>
@@ -2109,17 +2064,16 @@
           <w:p>
             <w:pPr>
               <w:rPr>
-                <w:color w:val="FFFFFF" w:themeColor="background1"/>
-              </w:rPr>
-            </w:pPr>
-            <w:proofErr w:type="spellStart"/>
-            <w:r>
-              <w:rPr>
-                <w:color w:val="FFFFFF" w:themeColor="background1"/>
-              </w:rPr>
-              <w:t>Mandortaory</w:t>
-            </w:r>
-            <w:proofErr w:type="spellEnd"/>
+                <w:b/>
+                <w:color w:val="FFFFFF" w:themeColor="background1"/>
+              </w:rPr>
+            </w:pPr>
+            <w:r>
+              <w:rPr>
+                <w:color w:val="FFFFFF" w:themeColor="background1"/>
+              </w:rPr>
+              <w:t>Mandatory</w:t>
+            </w:r>
           </w:p>
         </w:tc>
       </w:tr>
@@ -2192,14 +2146,12 @@
                 <w:color w:val="FFFFFF" w:themeColor="background1"/>
               </w:rPr>
             </w:pPr>
-            <w:proofErr w:type="spellStart"/>
-            <w:r>
-              <w:rPr>
-                <w:color w:val="FFFFFF" w:themeColor="background1"/>
-              </w:rPr>
-              <w:t>Mandortaory</w:t>
-            </w:r>
-            <w:proofErr w:type="spellEnd"/>
+            <w:r>
+              <w:rPr>
+                <w:color w:val="FFFFFF" w:themeColor="background1"/>
+              </w:rPr>
+              <w:t>Mandatory</w:t>
+            </w:r>
           </w:p>
         </w:tc>
       </w:tr>
@@ -2318,14 +2270,12 @@
                 <w:color w:val="FFFFFF" w:themeColor="background1"/>
               </w:rPr>
             </w:pPr>
-            <w:proofErr w:type="spellStart"/>
-            <w:r>
-              <w:rPr>
-                <w:color w:val="FFFFFF" w:themeColor="background1"/>
-              </w:rPr>
-              <w:t>Mandortaory</w:t>
-            </w:r>
-            <w:proofErr w:type="spellEnd"/>
+            <w:r>
+              <w:rPr>
+                <w:color w:val="FFFFFF" w:themeColor="background1"/>
+              </w:rPr>
+              <w:t>Mandatory</w:t>
+            </w:r>
           </w:p>
         </w:tc>
       </w:tr>
@@ -2444,14 +2394,12 @@
                 <w:color w:val="FFFFFF" w:themeColor="background1"/>
               </w:rPr>
             </w:pPr>
-            <w:proofErr w:type="spellStart"/>
-            <w:r>
-              <w:rPr>
-                <w:color w:val="FFFFFF" w:themeColor="background1"/>
-              </w:rPr>
-              <w:t>Mandortaory</w:t>
-            </w:r>
-            <w:proofErr w:type="spellEnd"/>
+            <w:r>
+              <w:rPr>
+                <w:color w:val="FFFFFF" w:themeColor="background1"/>
+              </w:rPr>
+              <w:t>Mandatory</w:t>
+            </w:r>
           </w:p>
         </w:tc>
       </w:tr>
@@ -2524,14 +2472,12 @@
                 <w:color w:val="FFFFFF" w:themeColor="background1"/>
               </w:rPr>
             </w:pPr>
-            <w:proofErr w:type="spellStart"/>
-            <w:r>
-              <w:rPr>
-                <w:color w:val="FFFFFF" w:themeColor="background1"/>
-              </w:rPr>
-              <w:t>Mandortaory</w:t>
-            </w:r>
-            <w:proofErr w:type="spellEnd"/>
+            <w:r>
+              <w:rPr>
+                <w:color w:val="FFFFFF" w:themeColor="background1"/>
+              </w:rPr>
+              <w:t>Mandatory</w:t>
+            </w:r>
           </w:p>
         </w:tc>
       </w:tr>
@@ -2697,14 +2643,12 @@
                 <w:color w:val="FFFFFF" w:themeColor="background1"/>
               </w:rPr>
             </w:pPr>
-            <w:proofErr w:type="spellStart"/>
-            <w:r>
-              <w:rPr>
-                <w:color w:val="FFFFFF" w:themeColor="background1"/>
-              </w:rPr>
-              <w:t>Mandortaory</w:t>
-            </w:r>
-            <w:proofErr w:type="spellEnd"/>
+            <w:r>
+              <w:rPr>
+                <w:color w:val="FFFFFF" w:themeColor="background1"/>
+              </w:rPr>
+              <w:t>Mandatory</w:t>
+            </w:r>
           </w:p>
         </w:tc>
       </w:tr>
@@ -2805,14 +2749,12 @@
                 <w:color w:val="FFFFFF" w:themeColor="background1"/>
               </w:rPr>
             </w:pPr>
-            <w:proofErr w:type="spellStart"/>
-            <w:r>
-              <w:rPr>
-                <w:color w:val="FFFFFF" w:themeColor="background1"/>
-              </w:rPr>
-              <w:t>Mandortaory</w:t>
-            </w:r>
-            <w:proofErr w:type="spellEnd"/>
+            <w:r>
+              <w:rPr>
+                <w:color w:val="FFFFFF" w:themeColor="background1"/>
+              </w:rPr>
+              <w:t>Mandatory</w:t>
+            </w:r>
           </w:p>
         </w:tc>
       </w:tr>
@@ -3169,14 +3111,12 @@
                 <w:color w:val="FFFFFF" w:themeColor="background1"/>
               </w:rPr>
             </w:pPr>
-            <w:proofErr w:type="spellStart"/>
-            <w:r>
-              <w:rPr>
-                <w:color w:val="FFFFFF" w:themeColor="background1"/>
-              </w:rPr>
-              <w:t>Mandortaory</w:t>
-            </w:r>
-            <w:proofErr w:type="spellEnd"/>
+            <w:r>
+              <w:rPr>
+                <w:color w:val="FFFFFF" w:themeColor="background1"/>
+              </w:rPr>
+              <w:t>Mandatory</w:t>
+            </w:r>
           </w:p>
         </w:tc>
       </w:tr>
@@ -3472,11 +3412,11 @@
           <w:numId w:val="1"/>
         </w:numPr>
       </w:pPr>
-      <w:bookmarkStart w:id="6" w:name="_Toc21978022"/>
+      <w:bookmarkStart w:id="7" w:name="_Toc21978022"/>
       <w:r>
         <w:t>Thesis Roadmap</w:t>
       </w:r>
-      <w:bookmarkEnd w:id="6"/>
+      <w:bookmarkEnd w:id="7"/>
     </w:p>
     <w:p/>
     <w:p>
@@ -3674,8 +3614,6 @@
       <w:r>
         <w:t xml:space="preserve"> lifecycle</w:t>
       </w:r>
-      <w:bookmarkStart w:id="7" w:name="_GoBack"/>
-      <w:bookmarkEnd w:id="7"/>
       <w:r>
         <w:t>.</w:t>
       </w:r>
@@ -4927,7 +4865,7 @@
 </file>
 
 <file path=customXml/itemProps1.xml><?xml version="1.0" encoding="utf-8"?>
-<ds:datastoreItem xmlns:ds="http://schemas.openxmlformats.org/officeDocument/2006/customXml" ds:itemID="{2D59BC3C-C215-4D78-B5DA-17D93A0CBA54}">
+<ds:datastoreItem xmlns:ds="http://schemas.openxmlformats.org/officeDocument/2006/customXml" ds:itemID="{146785F5-9A0F-4325-B62F-5DCEA996528E}">
   <ds:schemaRefs>
     <ds:schemaRef ds:uri="http://schemas.openxmlformats.org/officeDocument/2006/bibliography"/>
   </ds:schemaRefs>

</xml_diff>